<commit_message>
Translation done upto section 7.1
</commit_message>
<xml_diff>
--- a/OPEN SOURCE AUDITS IN MERGER AND ACQUISITION TRANSACTIONS/M&A_09112017_JP_tani9_1.docx
+++ b/OPEN SOURCE AUDITS IN MERGER AND ACQUISITION TRANSACTIONS/M&A_09112017_JP_tani9_1.docx
@@ -8956,7 +8956,7 @@
       <w:pPr>
         <w:pStyle w:val="bodyIbrahim1"/>
         <w:rPr>
-          <w:rFonts w:eastAsia="ＭＳ Ｐゴシック" w:hint="eastAsia"/>
+          <w:rFonts w:eastAsia="ＭＳ Ｐゴシック"/>
           <w:lang w:eastAsia="ja-JP"/>
         </w:rPr>
       </w:pPr>
@@ -9031,7 +9031,7 @@
         <w:pStyle w:val="bodyIbrahim1"/>
         <w:spacing w:line="240" w:lineRule="exact"/>
         <w:rPr>
-          <w:rFonts w:ascii="メイリオ" w:eastAsia="メイリオ" w:hAnsi="メイリオ" w:cs="メイリオ" w:hint="eastAsia"/>
+          <w:rFonts w:ascii="メイリオ" w:eastAsia="メイリオ" w:hAnsi="メイリオ" w:cs="メイリオ"/>
           <w:sz w:val="18"/>
           <w:szCs w:val="18"/>
           <w:lang w:eastAsia="ja-JP"/>
@@ -9080,25 +9080,7 @@
           <w:szCs w:val="18"/>
           <w:lang w:eastAsia="ja-JP"/>
         </w:rPr>
-        <w:t>コンポーネントがカバーされています。ここで一番大事なのは、オープンソースのコンポーネントを特定し、追跡していくプロセスをもつことにあります。必ずしも複雑なコンプライアンス プログラムが求められるわけではないのですが、</w:t>
-      </w:r>
-      <w:r>
-        <w:rPr>
-          <w:rFonts w:ascii="メイリオ" w:eastAsia="メイリオ" w:hAnsi="メイリオ" w:cs="メイリオ" w:hint="eastAsia"/>
-          <w:sz w:val="18"/>
-          <w:szCs w:val="18"/>
-          <w:lang w:eastAsia="ja-JP"/>
-        </w:rPr>
-        <w:t>「ポリシー」、「プロセス」、「スタッフ」、「トレーニング」、「ツール」</w:t>
-      </w:r>
-      <w:r>
-        <w:rPr>
-          <w:rFonts w:ascii="メイリオ" w:eastAsia="メイリオ" w:hAnsi="メイリオ" w:cs="メイリオ" w:hint="eastAsia"/>
-          <w:sz w:val="18"/>
-          <w:szCs w:val="18"/>
-          <w:lang w:eastAsia="ja-JP"/>
-        </w:rPr>
-        <w:t>の5つの基本要素は具備しておくべきでしょう</w:t>
+        <w:t>コンポーネントがカバーされています。ここで一番大事なのは、オープンソースのコンポーネントを特定し、追跡していくプロセスをもつことにあります。必ずしも複雑なコンプライアンス プログラムが求められるわけではないのですが、「ポリシー」、「プロセス」、「スタッフ」、「トレーニング」、「ツール」の5つの基本要素は具備しておくべきでしょう</w:t>
       </w:r>
       <w:r>
         <w:rPr>
@@ -9109,8 +9091,6 @@
         </w:rPr>
         <w:t>。</w:t>
       </w:r>
-      <w:bookmarkStart w:id="79" w:name="_GoBack"/>
-      <w:bookmarkEnd w:id="79"/>
     </w:p>
     <w:p>
       <w:pPr>
@@ -9207,6 +9187,93 @@
     <w:p>
       <w:pPr>
         <w:pStyle w:val="FigureCaption"/>
+        <w:rPr>
+          <w:rFonts w:hint="eastAsia"/>
+        </w:rPr>
+      </w:pPr>
+      <w:r>
+        <w:t xml:space="preserve">Figure </w:t>
+      </w:r>
+      <w:r>
+        <w:t>9</w:t>
+      </w:r>
+      <w:r>
+        <w:t xml:space="preserve">: Sample </w:t>
+      </w:r>
+      <w:r>
+        <w:t xml:space="preserve">end-to-end </w:t>
+      </w:r>
+      <w:r>
+        <w:t>open source compliance process</w:t>
+      </w:r>
+    </w:p>
+    <w:p>
+      <w:pPr>
+        <w:pStyle w:val="Figure1"/>
+        <w:rPr>
+          <w:rFonts w:hint="eastAsia"/>
+        </w:rPr>
+      </w:pPr>
+      <w:r>
+        <w:rPr>
+          <w:noProof/>
+        </w:rPr>
+        <w:drawing>
+          <wp:inline distT="0" distB="0" distL="0" distR="0" wp14:anchorId="7F600F6E" wp14:editId="692D7A03">
+            <wp:extent cx="6485760" cy="2388960"/>
+            <wp:effectExtent l="0" t="0" r="0" b="0"/>
+            <wp:docPr id="4" name="図 4" descr="C:\Users\maabou\Desktop\capture3\2017-11-23 17_49_36-Figures_M&amp;A_paper_JP.pptx - Microsoft PowerPoint.png"/>
+            <wp:cNvGraphicFramePr>
+              <a:graphicFrameLocks xmlns:a="http://schemas.openxmlformats.org/drawingml/2006/main" noChangeAspect="1"/>
+            </wp:cNvGraphicFramePr>
+            <a:graphic xmlns:a="http://schemas.openxmlformats.org/drawingml/2006/main">
+              <a:graphicData uri="http://schemas.openxmlformats.org/drawingml/2006/picture">
+                <pic:pic xmlns:pic="http://schemas.openxmlformats.org/drawingml/2006/picture">
+                  <pic:nvPicPr>
+                    <pic:cNvPr id="0" name="Picture 2" descr="C:\Users\maabou\Desktop\capture3\2017-11-23 17_49_36-Figures_M&amp;A_paper_JP.pptx - Microsoft PowerPoint.png"/>
+                    <pic:cNvPicPr>
+                      <a:picLocks noChangeAspect="1" noChangeArrowheads="1"/>
+                    </pic:cNvPicPr>
+                  </pic:nvPicPr>
+                  <pic:blipFill>
+                    <a:blip r:embed="rId21">
+                      <a:extLst>
+                        <a:ext uri="{28A0092B-C50C-407E-A947-70E740481C1C}">
+                          <a14:useLocalDpi xmlns:a14="http://schemas.microsoft.com/office/drawing/2010/main" val="0"/>
+                        </a:ext>
+                      </a:extLst>
+                    </a:blip>
+                    <a:srcRect/>
+                    <a:stretch>
+                      <a:fillRect/>
+                    </a:stretch>
+                  </pic:blipFill>
+                  <pic:spPr bwMode="auto">
+                    <a:xfrm>
+                      <a:off x="0" y="0"/>
+                      <a:ext cx="6485760" cy="2388960"/>
+                    </a:xfrm>
+                    <a:prstGeom prst="rect">
+                      <a:avLst/>
+                    </a:prstGeom>
+                    <a:noFill/>
+                    <a:ln>
+                      <a:noFill/>
+                    </a:ln>
+                  </pic:spPr>
+                </pic:pic>
+              </a:graphicData>
+            </a:graphic>
+          </wp:inline>
+        </w:drawing>
+      </w:r>
+    </w:p>
+    <w:p>
+      <w:pPr>
+        <w:pStyle w:val="FigureCaption"/>
+        <w:rPr>
+          <w:rFonts w:hint="eastAsia"/>
+        </w:rPr>
       </w:pPr>
       <w:r>
         <w:t xml:space="preserve">Figure </w:t>
@@ -9232,6 +9299,8 @@
           <w:color w:val="000000"/>
         </w:rPr>
       </w:pPr>
+      <w:bookmarkStart w:id="79" w:name="_GoBack"/>
+      <w:bookmarkEnd w:id="79"/>
       <w:r>
         <w:rPr>
           <w:color w:val="auto"/>
@@ -9477,6 +9546,7 @@
         <w:pStyle w:val="bodyIbrahim1"/>
       </w:pPr>
       <w:r>
+        <w:lastRenderedPageBreak/>
         <w:t>The output of the process is a</w:t>
       </w:r>
       <w:r>
@@ -9494,7 +9564,7 @@
       <w:r>
         <w:t xml:space="preserve"> For a detailed discussion on the open source compliance process, please </w:t>
       </w:r>
-      <w:hyperlink r:id="rId21" w:history="1">
+      <w:hyperlink r:id="rId22" w:history="1">
         <w:r>
           <w:rPr>
             <w:rStyle w:val="affd"/>
@@ -9574,11 +9644,7 @@
         <w:t xml:space="preserve">of </w:t>
       </w:r>
       <w:r>
-        <w:t xml:space="preserve">the issues and </w:t>
-      </w:r>
-      <w:r>
-        <w:lastRenderedPageBreak/>
-        <w:t>facts of open source licensing</w:t>
+        <w:t>the issues and facts of open source licensing</w:t>
       </w:r>
       <w:r>
         <w:t>.  It should also cover</w:t>
@@ -9817,6 +9883,7 @@
         <w:t xml:space="preserve">pen source projects </w:t>
       </w:r>
       <w:r>
+        <w:lastRenderedPageBreak/>
         <w:t>have occasionally changed</w:t>
       </w:r>
       <w:r>
@@ -10000,7 +10067,7 @@
       <w:r>
         <w:t xml:space="preserve">” status. This is done by filling out a series of questions either </w:t>
       </w:r>
-      <w:hyperlink r:id="rId22">
+      <w:hyperlink r:id="rId23">
         <w:r>
           <w:rPr>
             <w:rStyle w:val="InternetLink"/>
@@ -10011,7 +10078,7 @@
       <w:r>
         <w:t xml:space="preserve"> or </w:t>
       </w:r>
-      <w:hyperlink r:id="rId23">
+      <w:hyperlink r:id="rId24">
         <w:r>
           <w:rPr>
             <w:rStyle w:val="InternetLink"/>
@@ -10096,7 +10163,6 @@
         <w:pStyle w:val="bodyIbrahim1"/>
       </w:pPr>
       <w:r>
-        <w:lastRenderedPageBreak/>
         <w:t>The Linux Foundation</w:t>
       </w:r>
       <w:r>
@@ -10364,269 +10430,6 @@
       </w:pPr>
       <w:bookmarkStart w:id="87" w:name="_Toc492046634"/>
       <w:r>
-        <w:t>1</w:t>
-      </w:r>
-      <w:r>
-        <w:t>0</w:t>
-      </w:r>
-      <w:r>
-        <w:t xml:space="preserve">.3 </w:t>
-      </w:r>
-      <w:r>
-        <w:t>Ask the right questions</w:t>
-      </w:r>
-      <w:bookmarkEnd w:id="87"/>
-    </w:p>
-    <w:p>
-      <w:pPr>
-        <w:pStyle w:val="bodyIbrahim1"/>
-      </w:pPr>
-      <w:r>
-        <w:t xml:space="preserve">The open source audit report offers a lot of information about the </w:t>
-      </w:r>
-      <w:r>
-        <w:t>target’s</w:t>
-      </w:r>
-      <w:r>
-        <w:t xml:space="preserve"> source code and the licenses involved. However, there are a lot of other data points that will require further </w:t>
-      </w:r>
-      <w:r>
-        <w:t>investigation</w:t>
-      </w:r>
-      <w:r>
-        <w:t xml:space="preserve"> to get clarifications or confirmations on compliance related concerns. In this section, we offer a collection of questions as a starting point to frame what is important to you</w:t>
-      </w:r>
-      <w:r>
-        <w:t>,</w:t>
-      </w:r>
-      <w:r>
-        <w:t xml:space="preserve"> and what questions you </w:t>
-      </w:r>
-      <w:r>
-        <w:t>should</w:t>
-      </w:r>
-      <w:r>
-        <w:t xml:space="preserve"> address with the target company.</w:t>
-      </w:r>
-    </w:p>
-    <w:p>
-      <w:pPr>
-        <w:pStyle w:val="ListIbrahim1"/>
-        <w:rPr>
-          <w:rStyle w:val="ListLabel9"/>
-        </w:rPr>
-      </w:pPr>
-      <w:r>
-        <w:rPr>
-          <w:rStyle w:val="ListLabel9"/>
-        </w:rPr>
-        <w:t>Has the target used code with</w:t>
-      </w:r>
-      <w:r>
-        <w:rPr>
-          <w:rStyle w:val="ListLabel9"/>
-        </w:rPr>
-        <w:t xml:space="preserve"> licenses that could jeopardize the IP of the target </w:t>
-      </w:r>
-      <w:r>
-        <w:rPr>
-          <w:rStyle w:val="ListLabel9"/>
-        </w:rPr>
-        <w:t>or acquirer</w:t>
-      </w:r>
-      <w:r>
-        <w:rPr>
-          <w:rStyle w:val="ListLabel9"/>
-        </w:rPr>
-        <w:t>?</w:t>
-      </w:r>
-    </w:p>
-    <w:p>
-      <w:pPr>
-        <w:pStyle w:val="ListIbrahim1"/>
-        <w:rPr>
-          <w:rStyle w:val="ListLabel9"/>
-        </w:rPr>
-      </w:pPr>
-      <w:r>
-        <w:rPr>
-          <w:rStyle w:val="ListLabel9"/>
-        </w:rPr>
-        <w:t>Are there any code snippets with unknown origin and/or unknown license?</w:t>
-      </w:r>
-    </w:p>
-    <w:p>
-      <w:pPr>
-        <w:pStyle w:val="ListIbrahim1"/>
-        <w:rPr>
-          <w:rStyle w:val="ListLabel9"/>
-        </w:rPr>
-      </w:pPr>
-      <w:r>
-        <w:rPr>
-          <w:rStyle w:val="ListLabel9"/>
-        </w:rPr>
-        <w:t>Are the target’s open source compliance practices sufficiently mature and comprehensive?</w:t>
-      </w:r>
-    </w:p>
-    <w:p>
-      <w:pPr>
-        <w:pStyle w:val="ListIbrahim1"/>
-        <w:rPr>
-          <w:rStyle w:val="ListLabel9"/>
-        </w:rPr>
-      </w:pPr>
-      <w:r>
-        <w:rPr>
-          <w:rStyle w:val="ListLabel9"/>
-        </w:rPr>
-        <w:t xml:space="preserve">Does the target company track </w:t>
-      </w:r>
-      <w:r>
-        <w:rPr>
-          <w:rStyle w:val="ListLabel9"/>
-        </w:rPr>
-        <w:t xml:space="preserve">known </w:t>
-      </w:r>
-      <w:r>
-        <w:rPr>
-          <w:rStyle w:val="ListLabel9"/>
-        </w:rPr>
-        <w:t xml:space="preserve">vulnerabilities in </w:t>
-      </w:r>
-      <w:r>
-        <w:rPr>
-          <w:rStyle w:val="ListLabel9"/>
-        </w:rPr>
-        <w:t xml:space="preserve">their </w:t>
-      </w:r>
-      <w:r>
-        <w:rPr>
-          <w:rStyle w:val="ListLabel9"/>
-        </w:rPr>
-        <w:t xml:space="preserve">open source </w:t>
-      </w:r>
-      <w:r>
-        <w:rPr>
-          <w:rStyle w:val="ListLabel9"/>
-        </w:rPr>
-        <w:t>components</w:t>
-      </w:r>
-      <w:r>
-        <w:rPr>
-          <w:rStyle w:val="ListLabel9"/>
-        </w:rPr>
-        <w:t>?</w:t>
-      </w:r>
-    </w:p>
-    <w:p>
-      <w:pPr>
-        <w:pStyle w:val="ListIbrahim1"/>
-        <w:rPr>
-          <w:rStyle w:val="ListLabel9"/>
-        </w:rPr>
-      </w:pPr>
-      <w:r>
-        <w:rPr>
-          <w:rStyle w:val="ListLabel9"/>
-        </w:rPr>
-        <w:t xml:space="preserve">When distributing products, does the target provide all necessary materials to satisfy open source license obligations (written offer, </w:t>
-      </w:r>
-      <w:r>
-        <w:rPr>
-          <w:rStyle w:val="ListLabel9"/>
-        </w:rPr>
-        <w:t xml:space="preserve">various required </w:t>
-      </w:r>
-      <w:r>
-        <w:rPr>
-          <w:rStyle w:val="ListLabel9"/>
-        </w:rPr>
-        <w:t>notices, and source code</w:t>
-      </w:r>
-      <w:r>
-        <w:rPr>
-          <w:rStyle w:val="ListLabel9"/>
-        </w:rPr>
-        <w:t xml:space="preserve"> when applicable</w:t>
-      </w:r>
-      <w:r>
-        <w:rPr>
-          <w:rStyle w:val="ListLabel9"/>
-        </w:rPr>
-        <w:t>)?</w:t>
-      </w:r>
-    </w:p>
-    <w:p>
-      <w:pPr>
-        <w:pStyle w:val="ListIbrahim1"/>
-        <w:rPr>
-          <w:rStyle w:val="ListLabel9"/>
-        </w:rPr>
-      </w:pPr>
-      <w:r>
-        <w:rPr>
-          <w:rStyle w:val="ListLabel9"/>
-        </w:rPr>
-        <w:t xml:space="preserve">Does the </w:t>
-      </w:r>
-      <w:r>
-        <w:rPr>
-          <w:rStyle w:val="ListLabel9"/>
-        </w:rPr>
-        <w:t xml:space="preserve">target company’s </w:t>
-      </w:r>
-      <w:r>
-        <w:rPr>
-          <w:rStyle w:val="ListLabel9"/>
-        </w:rPr>
-        <w:t xml:space="preserve">compliance process </w:t>
-      </w:r>
-      <w:r>
-        <w:rPr>
-          <w:rStyle w:val="ListLabel9"/>
-        </w:rPr>
-        <w:t xml:space="preserve">aligned with the speed of development </w:t>
-      </w:r>
-      <w:r>
-        <w:rPr>
-          <w:rStyle w:val="ListLabel9"/>
-        </w:rPr>
-        <w:t>to meet product release schedules?</w:t>
-      </w:r>
-    </w:p>
-    <w:p>
-      <w:pPr>
-        <w:pStyle w:val="ListIbrahim1"/>
-        <w:rPr>
-          <w:rStyle w:val="ListLabel9"/>
-        </w:rPr>
-      </w:pPr>
-      <w:r>
-        <w:rPr>
-          <w:rStyle w:val="ListLabel9"/>
-        </w:rPr>
-        <w:t xml:space="preserve">Does the target have a process in place to respond to all internal and external requests for source code </w:t>
-      </w:r>
-      <w:r>
-        <w:rPr>
-          <w:rStyle w:val="ListLabel9"/>
-        </w:rPr>
-        <w:t>in a timely manner</w:t>
-      </w:r>
-      <w:r>
-        <w:rPr>
-          <w:rStyle w:val="ListLabel9"/>
-        </w:rPr>
-        <w:t>?</w:t>
-      </w:r>
-    </w:p>
-    <w:p>
-      <w:pPr>
-        <w:pStyle w:val="HeadingIbrahim2"/>
-      </w:pPr>
-      <w:bookmarkStart w:id="88" w:name="_Toc492046635"/>
-      <w:r>
         <w:lastRenderedPageBreak/>
         <w:t>1</w:t>
       </w:r>
@@ -10634,6 +10437,269 @@
         <w:t>0</w:t>
       </w:r>
       <w:r>
+        <w:t xml:space="preserve">.3 </w:t>
+      </w:r>
+      <w:r>
+        <w:t>Ask the right questions</w:t>
+      </w:r>
+      <w:bookmarkEnd w:id="87"/>
+    </w:p>
+    <w:p>
+      <w:pPr>
+        <w:pStyle w:val="bodyIbrahim1"/>
+      </w:pPr>
+      <w:r>
+        <w:t xml:space="preserve">The open source audit report offers a lot of information about the </w:t>
+      </w:r>
+      <w:r>
+        <w:t>target’s</w:t>
+      </w:r>
+      <w:r>
+        <w:t xml:space="preserve"> source code and the licenses involved. However, there are a lot of other data points that will require further </w:t>
+      </w:r>
+      <w:r>
+        <w:t>investigation</w:t>
+      </w:r>
+      <w:r>
+        <w:t xml:space="preserve"> to get clarifications or confirmations on compliance related concerns. In this section, we offer a collection of questions as a starting point to frame what is important to you</w:t>
+      </w:r>
+      <w:r>
+        <w:t>,</w:t>
+      </w:r>
+      <w:r>
+        <w:t xml:space="preserve"> and what questions you </w:t>
+      </w:r>
+      <w:r>
+        <w:t>should</w:t>
+      </w:r>
+      <w:r>
+        <w:t xml:space="preserve"> address with the target company.</w:t>
+      </w:r>
+    </w:p>
+    <w:p>
+      <w:pPr>
+        <w:pStyle w:val="ListIbrahim1"/>
+        <w:rPr>
+          <w:rStyle w:val="ListLabel9"/>
+        </w:rPr>
+      </w:pPr>
+      <w:r>
+        <w:rPr>
+          <w:rStyle w:val="ListLabel9"/>
+        </w:rPr>
+        <w:t>Has the target used code with</w:t>
+      </w:r>
+      <w:r>
+        <w:rPr>
+          <w:rStyle w:val="ListLabel9"/>
+        </w:rPr>
+        <w:t xml:space="preserve"> licenses that could jeopardize the IP of the target </w:t>
+      </w:r>
+      <w:r>
+        <w:rPr>
+          <w:rStyle w:val="ListLabel9"/>
+        </w:rPr>
+        <w:t>or acquirer</w:t>
+      </w:r>
+      <w:r>
+        <w:rPr>
+          <w:rStyle w:val="ListLabel9"/>
+        </w:rPr>
+        <w:t>?</w:t>
+      </w:r>
+    </w:p>
+    <w:p>
+      <w:pPr>
+        <w:pStyle w:val="ListIbrahim1"/>
+        <w:rPr>
+          <w:rStyle w:val="ListLabel9"/>
+        </w:rPr>
+      </w:pPr>
+      <w:r>
+        <w:rPr>
+          <w:rStyle w:val="ListLabel9"/>
+        </w:rPr>
+        <w:t>Are there any code snippets with unknown origin and/or unknown license?</w:t>
+      </w:r>
+    </w:p>
+    <w:p>
+      <w:pPr>
+        <w:pStyle w:val="ListIbrahim1"/>
+        <w:rPr>
+          <w:rStyle w:val="ListLabel9"/>
+        </w:rPr>
+      </w:pPr>
+      <w:r>
+        <w:rPr>
+          <w:rStyle w:val="ListLabel9"/>
+        </w:rPr>
+        <w:t>Are the target’s open source compliance practices sufficiently mature and comprehensive?</w:t>
+      </w:r>
+    </w:p>
+    <w:p>
+      <w:pPr>
+        <w:pStyle w:val="ListIbrahim1"/>
+        <w:rPr>
+          <w:rStyle w:val="ListLabel9"/>
+        </w:rPr>
+      </w:pPr>
+      <w:r>
+        <w:rPr>
+          <w:rStyle w:val="ListLabel9"/>
+        </w:rPr>
+        <w:t xml:space="preserve">Does the target company track </w:t>
+      </w:r>
+      <w:r>
+        <w:rPr>
+          <w:rStyle w:val="ListLabel9"/>
+        </w:rPr>
+        <w:t xml:space="preserve">known </w:t>
+      </w:r>
+      <w:r>
+        <w:rPr>
+          <w:rStyle w:val="ListLabel9"/>
+        </w:rPr>
+        <w:t xml:space="preserve">vulnerabilities in </w:t>
+      </w:r>
+      <w:r>
+        <w:rPr>
+          <w:rStyle w:val="ListLabel9"/>
+        </w:rPr>
+        <w:t xml:space="preserve">their </w:t>
+      </w:r>
+      <w:r>
+        <w:rPr>
+          <w:rStyle w:val="ListLabel9"/>
+        </w:rPr>
+        <w:t xml:space="preserve">open source </w:t>
+      </w:r>
+      <w:r>
+        <w:rPr>
+          <w:rStyle w:val="ListLabel9"/>
+        </w:rPr>
+        <w:t>components</w:t>
+      </w:r>
+      <w:r>
+        <w:rPr>
+          <w:rStyle w:val="ListLabel9"/>
+        </w:rPr>
+        <w:t>?</w:t>
+      </w:r>
+    </w:p>
+    <w:p>
+      <w:pPr>
+        <w:pStyle w:val="ListIbrahim1"/>
+        <w:rPr>
+          <w:rStyle w:val="ListLabel9"/>
+        </w:rPr>
+      </w:pPr>
+      <w:r>
+        <w:rPr>
+          <w:rStyle w:val="ListLabel9"/>
+        </w:rPr>
+        <w:t xml:space="preserve">When distributing products, does the target provide all necessary materials to satisfy open source license obligations (written offer, </w:t>
+      </w:r>
+      <w:r>
+        <w:rPr>
+          <w:rStyle w:val="ListLabel9"/>
+        </w:rPr>
+        <w:t xml:space="preserve">various required </w:t>
+      </w:r>
+      <w:r>
+        <w:rPr>
+          <w:rStyle w:val="ListLabel9"/>
+        </w:rPr>
+        <w:t>notices, and source code</w:t>
+      </w:r>
+      <w:r>
+        <w:rPr>
+          <w:rStyle w:val="ListLabel9"/>
+        </w:rPr>
+        <w:t xml:space="preserve"> when applicable</w:t>
+      </w:r>
+      <w:r>
+        <w:rPr>
+          <w:rStyle w:val="ListLabel9"/>
+        </w:rPr>
+        <w:t>)?</w:t>
+      </w:r>
+    </w:p>
+    <w:p>
+      <w:pPr>
+        <w:pStyle w:val="ListIbrahim1"/>
+        <w:rPr>
+          <w:rStyle w:val="ListLabel9"/>
+        </w:rPr>
+      </w:pPr>
+      <w:r>
+        <w:rPr>
+          <w:rStyle w:val="ListLabel9"/>
+        </w:rPr>
+        <w:t xml:space="preserve">Does the </w:t>
+      </w:r>
+      <w:r>
+        <w:rPr>
+          <w:rStyle w:val="ListLabel9"/>
+        </w:rPr>
+        <w:t xml:space="preserve">target company’s </w:t>
+      </w:r>
+      <w:r>
+        <w:rPr>
+          <w:rStyle w:val="ListLabel9"/>
+        </w:rPr>
+        <w:t xml:space="preserve">compliance process </w:t>
+      </w:r>
+      <w:r>
+        <w:rPr>
+          <w:rStyle w:val="ListLabel9"/>
+        </w:rPr>
+        <w:t xml:space="preserve">aligned with the speed of development </w:t>
+      </w:r>
+      <w:r>
+        <w:rPr>
+          <w:rStyle w:val="ListLabel9"/>
+        </w:rPr>
+        <w:t>to meet product release schedules?</w:t>
+      </w:r>
+    </w:p>
+    <w:p>
+      <w:pPr>
+        <w:pStyle w:val="ListIbrahim1"/>
+        <w:rPr>
+          <w:rStyle w:val="ListLabel9"/>
+        </w:rPr>
+      </w:pPr>
+      <w:r>
+        <w:rPr>
+          <w:rStyle w:val="ListLabel9"/>
+        </w:rPr>
+        <w:t xml:space="preserve">Does the target have a process in place to respond to all internal and external requests for source code </w:t>
+      </w:r>
+      <w:r>
+        <w:rPr>
+          <w:rStyle w:val="ListLabel9"/>
+        </w:rPr>
+        <w:t>in a timely manner</w:t>
+      </w:r>
+      <w:r>
+        <w:rPr>
+          <w:rStyle w:val="ListLabel9"/>
+        </w:rPr>
+        <w:t>?</w:t>
+      </w:r>
+    </w:p>
+    <w:p>
+      <w:pPr>
+        <w:pStyle w:val="HeadingIbrahim2"/>
+      </w:pPr>
+      <w:bookmarkStart w:id="88" w:name="_Toc492046635"/>
+      <w:r>
+        <w:t>1</w:t>
+      </w:r>
+      <w:r>
+        <w:t>0</w:t>
+      </w:r>
+      <w:r>
         <w:t xml:space="preserve">.4 </w:t>
       </w:r>
       <w:r>
@@ -11031,6 +11097,7 @@
         <w:pStyle w:val="ListIbrahim1"/>
       </w:pPr>
       <w:r>
+        <w:lastRenderedPageBreak/>
         <w:t>Save a</w:t>
       </w:r>
       <w:r>
@@ -11505,7 +11572,6 @@
         <w:rPr>
           <w:rFonts w:hint="eastAsia"/>
         </w:rPr>
-        <w:lastRenderedPageBreak/>
         <w:t>12</w:t>
       </w:r>
       <w:r>
@@ -12101,6 +12167,7 @@
         <w:t xml:space="preserve">or </w:t>
       </w:r>
       <w:r>
+        <w:lastRenderedPageBreak/>
         <w:t>product or service release</w:t>
       </w:r>
       <w:r>
@@ -12137,8 +12204,8 @@
           <w:color w:val="0072C6" w:themeColor="accent1"/>
         </w:rPr>
         <w:sectPr>
-          <w:footerReference w:type="default" r:id="rId24"/>
-          <w:footerReference w:type="first" r:id="rId25"/>
+          <w:footerReference w:type="default" r:id="rId25"/>
+          <w:footerReference w:type="first" r:id="rId26"/>
           <w:pgSz w:w="12240" w:h="15840"/>
           <w:pgMar w:top="1901" w:right="1008" w:bottom="1440" w:left="1008" w:header="0" w:footer="432" w:gutter="0"/>
           <w:cols w:space="720"/>
@@ -12181,7 +12248,7 @@
       <w:r>
         <w:t xml:space="preserve">Published by The Linux Foundation, </w:t>
       </w:r>
-      <w:hyperlink r:id="rId26" w:history="1">
+      <w:hyperlink r:id="rId27" w:history="1">
         <w:r>
           <w:rPr>
             <w:rStyle w:val="affd"/>
@@ -12232,7 +12299,7 @@
       <w:r>
         <w:t xml:space="preserve">Published by The Linux Foundation, </w:t>
       </w:r>
-      <w:hyperlink r:id="rId27" w:history="1">
+      <w:hyperlink r:id="rId28" w:history="1">
         <w:r>
           <w:rPr>
             <w:rStyle w:val="affd"/>
@@ -12270,7 +12337,7 @@
       <w:r>
         <w:t xml:space="preserve">The </w:t>
       </w:r>
-      <w:hyperlink r:id="rId28" w:history="1">
+      <w:hyperlink r:id="rId29" w:history="1">
         <w:r>
           <w:rPr>
             <w:rStyle w:val="affd"/>
@@ -12306,7 +12373,7 @@
       <w:r>
         <w:t xml:space="preserve">A </w:t>
       </w:r>
-      <w:hyperlink r:id="rId29" w:history="1">
+      <w:hyperlink r:id="rId30" w:history="1">
         <w:r>
           <w:rPr>
             <w:rStyle w:val="affd"/>
@@ -12330,7 +12397,7 @@
       <w:pPr>
         <w:pStyle w:val="bodyIbrahim1"/>
       </w:pPr>
-      <w:hyperlink r:id="rId30" w:history="1">
+      <w:hyperlink r:id="rId31" w:history="1">
         <w:r>
           <w:rPr>
             <w:rStyle w:val="affd"/>
@@ -12378,7 +12445,7 @@
       <w:pPr>
         <w:pStyle w:val="ListIbrahim1"/>
       </w:pPr>
-      <w:hyperlink r:id="rId31" w:history="1">
+      <w:hyperlink r:id="rId32" w:history="1">
         <w:r>
           <w:rPr>
             <w:rStyle w:val="affd"/>
@@ -12391,7 +12458,7 @@
       <w:pPr>
         <w:pStyle w:val="ListIbrahim1"/>
       </w:pPr>
-      <w:hyperlink r:id="rId32" w:history="1">
+      <w:hyperlink r:id="rId33" w:history="1">
         <w:r>
           <w:rPr>
             <w:rStyle w:val="affd"/>
@@ -12422,7 +12489,7 @@
       <w:pPr>
         <w:pStyle w:val="ListIbrahim1"/>
       </w:pPr>
-      <w:hyperlink r:id="rId33" w:history="1">
+      <w:hyperlink r:id="rId34" w:history="1">
         <w:r>
           <w:rPr>
             <w:rStyle w:val="affd"/>
@@ -12435,7 +12502,7 @@
       <w:pPr>
         <w:pStyle w:val="ListIbrahim1"/>
       </w:pPr>
-      <w:hyperlink r:id="rId34" w:history="1">
+      <w:hyperlink r:id="rId35" w:history="1">
         <w:r>
           <w:rPr>
             <w:rStyle w:val="affd"/>
@@ -12448,7 +12515,7 @@
       <w:pPr>
         <w:pStyle w:val="ListIbrahim1"/>
       </w:pPr>
-      <w:hyperlink r:id="rId35" w:history="1">
+      <w:hyperlink r:id="rId36" w:history="1">
         <w:r>
           <w:rPr>
             <w:rStyle w:val="affd"/>
@@ -12461,7 +12528,7 @@
       <w:pPr>
         <w:pStyle w:val="ListIbrahim1"/>
       </w:pPr>
-      <w:hyperlink r:id="rId36" w:history="1">
+      <w:hyperlink r:id="rId37" w:history="1">
         <w:r>
           <w:rPr>
             <w:rStyle w:val="affd"/>
@@ -12477,7 +12544,7 @@
       <w:pPr>
         <w:pStyle w:val="ListIbrahim1"/>
       </w:pPr>
-      <w:hyperlink r:id="rId37" w:history="1">
+      <w:hyperlink r:id="rId38" w:history="1">
         <w:r>
           <w:rPr>
             <w:rStyle w:val="affd"/>
@@ -12490,7 +12557,7 @@
       <w:pPr>
         <w:pStyle w:val="ListIbrahim1"/>
       </w:pPr>
-      <w:hyperlink r:id="rId38" w:history="1">
+      <w:hyperlink r:id="rId39" w:history="1">
         <w:r>
           <w:rPr>
             <w:rStyle w:val="affd"/>
@@ -12523,7 +12590,7 @@
       <w:pPr>
         <w:pStyle w:val="ListIbrahim1"/>
       </w:pPr>
-      <w:hyperlink r:id="rId39" w:history="1">
+      <w:hyperlink r:id="rId40" w:history="1">
         <w:r>
           <w:rPr>
             <w:rStyle w:val="affd"/>
@@ -12539,7 +12606,7 @@
       <w:pPr>
         <w:pStyle w:val="ListIbrahim1"/>
       </w:pPr>
-      <w:hyperlink r:id="rId40" w:history="1">
+      <w:hyperlink r:id="rId41" w:history="1">
         <w:r>
           <w:rPr>
             <w:rStyle w:val="affd"/>
@@ -12582,7 +12649,7 @@
         </w:rPr>
         <w:t xml:space="preserve"> </w:t>
       </w:r>
-      <w:hyperlink r:id="rId41" w:history="1">
+      <w:hyperlink r:id="rId42" w:history="1">
         <w:r>
           <w:rPr>
             <w:rStyle w:val="affd"/>
@@ -12631,7 +12698,7 @@
       <w:pPr>
         <w:pStyle w:val="bodyIbrahim1"/>
       </w:pPr>
-      <w:hyperlink r:id="rId42" w:history="1">
+      <w:hyperlink r:id="rId43" w:history="1">
         <w:r>
           <w:rPr>
             <w:rStyle w:val="affd"/>
@@ -12858,7 +12925,7 @@
                     </pic:cNvPicPr>
                   </pic:nvPicPr>
                   <pic:blipFill>
-                    <a:blip r:embed="rId43"/>
+                    <a:blip r:embed="rId44"/>
                     <a:stretch>
                       <a:fillRect/>
                     </a:stretch>
@@ -12910,7 +12977,7 @@
       <w:r>
         <w:t xml:space="preserve">Web: </w:t>
       </w:r>
-      <w:hyperlink r:id="rId44" w:history="1">
+      <w:hyperlink r:id="rId45" w:history="1">
         <w:r>
           <w:rPr>
             <w:rStyle w:val="affd"/>
@@ -12926,7 +12993,7 @@
       <w:r>
         <w:t>Twitter:</w:t>
       </w:r>
-      <w:hyperlink r:id="rId45" w:history="1">
+      <w:hyperlink r:id="rId46" w:history="1">
         <w:r>
           <w:rPr>
             <w:rStyle w:val="affd"/>
@@ -13284,7 +13351,7 @@
             <w:noProof/>
             <w:sz w:val="18"/>
           </w:rPr>
-          <w:t>18</w:t>
+          <w:t>21</w:t>
         </w:r>
         <w:r>
           <w:rPr>
@@ -23149,7 +23216,7 @@
   <a:extraClrSchemeLst/>
   <a:extLst>
     <a:ext uri="{05A4C25C-085E-4340-85A3-A5531E510DB2}">
-      <thm15:themeFamily xmlns="" xmlns:thm15="http://schemas.microsoft.com/office/thememl/2012/main" name="Office Theme" id="{62F939B6-93AF-4DB8-9C6B-D6C7DFDC589F}" vid="{4A3C46E8-61CC-4603-A589-7422A47A8E4A}"/>
+      <thm15:themeFamily xmlns:thm15="http://schemas.microsoft.com/office/thememl/2012/main" xmlns="" name="Office Theme" id="{62F939B6-93AF-4DB8-9C6B-D6C7DFDC589F}" vid="{4A3C46E8-61CC-4603-A589-7422A47A8E4A}"/>
     </a:ext>
   </a:extLst>
 </a:theme>
@@ -23160,7 +23227,7 @@
 </file>
 
 <file path=customXml/itemProps1.xml><?xml version="1.0" encoding="utf-8"?>
-<ds:datastoreItem xmlns:ds="http://schemas.openxmlformats.org/officeDocument/2006/customXml" ds:itemID="{3A53C19A-6336-494A-9247-334FF84D9219}">
+<ds:datastoreItem xmlns:ds="http://schemas.openxmlformats.org/officeDocument/2006/customXml" ds:itemID="{2235CA0B-D29F-4736-B7B5-7FC361FC5DC0}">
   <ds:schemaRefs>
     <ds:schemaRef ds:uri="http://schemas.openxmlformats.org/officeDocument/2006/bibliography"/>
   </ds:schemaRefs>

</xml_diff>